<commit_message>
more instructions added to the commands file
</commit_message>
<xml_diff>
--- a/commands.docx
+++ b/commands.docx
@@ -22,45 +22,32 @@
       <w:pPr>
         <w:spacing w:after="0"/>
       </w:pPr>
-      <w:proofErr w:type="spellStart"/>
-      <w:proofErr w:type="gramStart"/>
       <w:r>
-        <w:t>git</w:t>
-      </w:r>
-      <w:proofErr w:type="spellEnd"/>
-      <w:proofErr w:type="gramEnd"/>
-      <w:r>
-        <w:t xml:space="preserve"> add &lt;file name&gt;</w:t>
+        <w:t>git add &lt;file name&gt;</w:t>
       </w:r>
     </w:p>
     <w:p>
       <w:pPr>
         <w:spacing w:after="0"/>
       </w:pPr>
-      <w:proofErr w:type="spellStart"/>
-      <w:proofErr w:type="gramStart"/>
       <w:r>
-        <w:t>git</w:t>
-      </w:r>
-      <w:proofErr w:type="spellEnd"/>
-      <w:proofErr w:type="gramEnd"/>
-      <w:r>
-        <w:t xml:space="preserve"> commit –m “&lt;write what is updated&gt;”</w:t>
+        <w:t>git commit –m “&lt;write what is updated&gt;”</w:t>
       </w:r>
     </w:p>
     <w:p>
       <w:pPr>
         <w:spacing w:after="0"/>
       </w:pPr>
-      <w:proofErr w:type="spellStart"/>
-      <w:proofErr w:type="gramStart"/>
       <w:r>
-        <w:t>git</w:t>
+        <w:t>git push</w:t>
       </w:r>
-      <w:proofErr w:type="spellEnd"/>
-      <w:proofErr w:type="gramEnd"/>
+    </w:p>
+    <w:p>
+      <w:pPr>
+        <w:spacing w:after="0"/>
+      </w:pPr>
       <w:r>
-        <w:t xml:space="preserve"> push</w:t>
+        <w:t>(user name &amp; password will be asked)</w:t>
       </w:r>
     </w:p>
     <w:sectPr>

</xml_diff>